<commit_message>
Atividade Aula 16 - Regras de Inferência e Equivalências
</commit_message>
<xml_diff>
--- a/Aula_16-(25-08-2025)/Aula_16_Regras_de_Inferência_e_Equivalências.docx
+++ b/Aula_16-(25-08-2025)/Aula_16_Regras_de_Inferência_e_Equivalências.docx
@@ -62,14 +62,14 @@
         <w:tblLook w:val="0400" w:firstRow="0" w:lastRow="0" w:firstColumn="0" w:lastColumn="0" w:noHBand="0" w:noVBand="1"/>
       </w:tblPr>
       <w:tblGrid>
-        <w:gridCol w:w="703"/>
+        <w:gridCol w:w="702"/>
         <w:gridCol w:w="571"/>
-        <w:gridCol w:w="2549"/>
+        <w:gridCol w:w="2548"/>
         <w:gridCol w:w="1969"/>
         <w:gridCol w:w="713"/>
         <w:gridCol w:w="1281"/>
         <w:gridCol w:w="992"/>
-        <w:gridCol w:w="1418"/>
+        <w:gridCol w:w="1420"/>
       </w:tblGrid>
       <w:tr>
         <w:trPr>
@@ -126,8 +126,17 @@
                 <w:sz w:val="16"/>
                 <w:szCs w:val="16"/>
               </w:rPr>
-              <w:t>Data Analytics</w:t>
-            </w:r>
+              <w:t xml:space="preserve">Data </w:t>
+            </w:r>
+            <w:proofErr w:type="spellStart"/>
+            <w:r>
+              <w:rPr>
+                <w:sz w:val="16"/>
+                <w:szCs w:val="16"/>
+              </w:rPr>
+              <w:t>Analytics</w:t>
+            </w:r>
+            <w:proofErr w:type="spellEnd"/>
           </w:p>
         </w:tc>
         <w:tc>
@@ -455,6 +464,9 @@
         <w:tc>
           <w:tcPr>
             <w:tcW w:w="571" w:type="dxa"/>
+            <w:tcBorders>
+              <w:right w:val="single" w:sz="4" w:space="0" w:color="auto"/>
+            </w:tcBorders>
           </w:tcPr>
           <w:p>
             <w:pPr>
@@ -484,6 +496,9 @@
         <w:tc>
           <w:tcPr>
             <w:tcW w:w="2549" w:type="dxa"/>
+            <w:tcBorders>
+              <w:left w:val="single" w:sz="4" w:space="0" w:color="auto"/>
+            </w:tcBorders>
             <w:shd w:val="clear" w:color="auto" w:fill="DEEBF6"/>
           </w:tcPr>
           <w:p>
@@ -593,8 +608,11 @@
         </w:trPr>
         <w:tc>
           <w:tcPr>
-            <w:tcW w:w="10196" w:type="dxa"/>
-            <w:gridSpan w:val="8"/>
+            <w:tcW w:w="1272" w:type="dxa"/>
+            <w:gridSpan w:val="2"/>
+            <w:tcBorders>
+              <w:right w:val="single" w:sz="4" w:space="0" w:color="auto"/>
+            </w:tcBorders>
             <w:shd w:val="clear" w:color="auto" w:fill="DEEBF6"/>
           </w:tcPr>
           <w:p>
@@ -618,23 +636,21 @@
                 <w:b/>
                 <w:szCs w:val="16"/>
               </w:rPr>
-              <w:t>1. A partir das premissas:</w:t>
+              <w:t>Aluno:</w:t>
             </w:r>
           </w:p>
         </w:tc>
-      </w:tr>
-      <w:tr>
-        <w:trPr>
-          <w:trHeight w:val="1454"/>
-        </w:trPr>
         <w:tc>
           <w:tcPr>
-            <w:tcW w:w="10196" w:type="dxa"/>
-            <w:gridSpan w:val="8"/>
+            <w:tcW w:w="8924" w:type="dxa"/>
+            <w:gridSpan w:val="6"/>
+            <w:tcBorders>
+              <w:left w:val="single" w:sz="4" w:space="0" w:color="auto"/>
+            </w:tcBorders>
+            <w:shd w:val="clear" w:color="auto" w:fill="DEEBF6"/>
           </w:tcPr>
           <w:p>
             <w:pPr>
-              <w:widowControl w:val="0"/>
               <w:pBdr>
                 <w:top w:val="nil"/>
                 <w:left w:val="nil"/>
@@ -642,220 +658,19 @@
                 <w:right w:val="nil"/>
                 <w:between w:val="nil"/>
               </w:pBdr>
-              <w:ind w:left="9"/>
-              <w:rPr>
-                <w:sz w:val="22"/>
-                <w:szCs w:val="22"/>
-              </w:rPr>
-            </w:pPr>
-            <w:r>
-              <w:rPr>
-                <w:sz w:val="22"/>
-                <w:szCs w:val="22"/>
-              </w:rPr>
-              <w:t>P1: Se João estuda, então Maria estuda.</w:t>
-            </w:r>
-          </w:p>
-          <w:p>
-            <w:pPr>
-              <w:widowControl w:val="0"/>
-              <w:pBdr>
-                <w:top w:val="nil"/>
-                <w:left w:val="nil"/>
-                <w:bottom w:val="nil"/>
-                <w:right w:val="nil"/>
-                <w:between w:val="nil"/>
-              </w:pBdr>
-              <w:ind w:left="9"/>
-              <w:rPr>
-                <w:sz w:val="22"/>
-                <w:szCs w:val="22"/>
-              </w:rPr>
-            </w:pPr>
-            <w:r>
-              <w:rPr>
-                <w:sz w:val="22"/>
-                <w:szCs w:val="22"/>
-              </w:rPr>
-              <w:t>P2: João estuda.</w:t>
-            </w:r>
-          </w:p>
-          <w:p>
-            <w:pPr>
-              <w:widowControl w:val="0"/>
-              <w:pBdr>
-                <w:top w:val="nil"/>
-                <w:left w:val="nil"/>
-                <w:bottom w:val="nil"/>
-                <w:right w:val="nil"/>
-                <w:between w:val="nil"/>
-              </w:pBdr>
-              <w:ind w:left="9"/>
-              <w:rPr>
-                <w:sz w:val="22"/>
-                <w:szCs w:val="22"/>
-              </w:rPr>
-            </w:pPr>
-            <w:r>
-              <w:rPr>
-                <w:sz w:val="22"/>
-                <w:szCs w:val="22"/>
-              </w:rPr>
-              <w:t>Qual conclusão podemos chegar e como chamamos essa regra de inferência?</w:t>
-            </w:r>
-          </w:p>
-          <w:p>
-            <w:pPr>
-              <w:widowControl w:val="0"/>
-              <w:pBdr>
-                <w:top w:val="nil"/>
-                <w:left w:val="nil"/>
-                <w:bottom w:val="nil"/>
-                <w:right w:val="nil"/>
-                <w:between w:val="nil"/>
-              </w:pBdr>
-              <w:ind w:left="9"/>
-              <w:rPr>
-                <w:sz w:val="22"/>
-                <w:szCs w:val="22"/>
-              </w:rPr>
-            </w:pPr>
-          </w:p>
-          <w:p>
-            <w:pPr>
-              <w:widowControl w:val="0"/>
-              <w:pBdr>
-                <w:top w:val="nil"/>
-                <w:left w:val="nil"/>
-                <w:bottom w:val="nil"/>
-                <w:right w:val="nil"/>
-                <w:between w:val="nil"/>
-              </w:pBdr>
-              <w:ind w:left="9"/>
-              <w:rPr>
-                <w:b/>
-                <w:bCs/>
-                <w:color w:val="EE0000"/>
-                <w:sz w:val="24"/>
-                <w:szCs w:val="24"/>
-              </w:rPr>
-            </w:pPr>
-            <w:r>
-              <w:rPr>
-                <w:b/>
-                <w:bCs/>
-                <w:color w:val="EE0000"/>
-                <w:sz w:val="24"/>
-                <w:szCs w:val="24"/>
-              </w:rPr>
-              <w:t xml:space="preserve">R: </w:t>
-            </w:r>
-            <w:r>
-              <w:rPr>
-                <w:b/>
-                <w:bCs/>
-                <w:color w:val="EE0000"/>
-                <w:sz w:val="24"/>
-                <w:szCs w:val="24"/>
-              </w:rPr>
-              <w:t>Modus Pone</w:t>
-            </w:r>
-            <w:r>
-              <w:rPr>
-                <w:b/>
-                <w:bCs/>
-                <w:color w:val="EE0000"/>
-                <w:sz w:val="24"/>
-                <w:szCs w:val="24"/>
-              </w:rPr>
-              <w:t>ns</w:t>
-            </w:r>
-          </w:p>
-          <w:p>
-            <w:pPr>
-              <w:widowControl w:val="0"/>
-              <w:pBdr>
-                <w:top w:val="nil"/>
-                <w:left w:val="nil"/>
-                <w:bottom w:val="nil"/>
-                <w:right w:val="nil"/>
-                <w:between w:val="nil"/>
-              </w:pBdr>
-              <w:ind w:left="9"/>
-              <w:rPr>
-                <w:b/>
-                <w:bCs/>
-                <w:color w:val="EE0000"/>
-                <w:sz w:val="24"/>
-                <w:szCs w:val="24"/>
-              </w:rPr>
-            </w:pPr>
-            <w:r>
-              <w:rPr>
-                <w:b/>
-                <w:bCs/>
-                <w:color w:val="EE0000"/>
-                <w:sz w:val="24"/>
-                <w:szCs w:val="24"/>
-              </w:rPr>
-              <w:t xml:space="preserve">→ J→M </w:t>
-            </w:r>
-          </w:p>
-          <w:p>
-            <w:pPr>
-              <w:widowControl w:val="0"/>
-              <w:pBdr>
-                <w:top w:val="nil"/>
-                <w:left w:val="nil"/>
-                <w:bottom w:val="nil"/>
-                <w:right w:val="nil"/>
-                <w:between w:val="nil"/>
-              </w:pBdr>
-              <w:ind w:left="9"/>
-              <w:rPr>
-                <w:b/>
-                <w:bCs/>
-                <w:color w:val="EE0000"/>
-                <w:sz w:val="24"/>
-                <w:szCs w:val="24"/>
-              </w:rPr>
-            </w:pPr>
-            <w:r>
-              <w:rPr>
-                <w:b/>
-                <w:bCs/>
-                <w:color w:val="EE0000"/>
-                <w:sz w:val="24"/>
-                <w:szCs w:val="24"/>
-              </w:rPr>
-              <w:t xml:space="preserve">→ J </w:t>
-            </w:r>
-          </w:p>
-          <w:p>
-            <w:pPr>
-              <w:widowControl w:val="0"/>
-              <w:pBdr>
-                <w:top w:val="nil"/>
-                <w:left w:val="nil"/>
-                <w:bottom w:val="nil"/>
-                <w:right w:val="nil"/>
-                <w:between w:val="nil"/>
-              </w:pBdr>
-              <w:ind w:left="9"/>
-              <w:rPr>
-                <w:sz w:val="22"/>
-                <w:szCs w:val="22"/>
-              </w:rPr>
-            </w:pPr>
-            <w:r>
-              <w:rPr>
-                <w:b/>
-                <w:bCs/>
-                <w:color w:val="EE0000"/>
-                <w:sz w:val="24"/>
-                <w:szCs w:val="24"/>
-              </w:rPr>
-              <w:t>→ M</w:t>
+              <w:spacing w:line="276" w:lineRule="auto"/>
+              <w:ind w:right="118"/>
+              <w:rPr>
+                <w:b/>
+                <w:szCs w:val="16"/>
+              </w:rPr>
+            </w:pPr>
+            <w:r>
+              <w:rPr>
+                <w:b/>
+                <w:szCs w:val="16"/>
+              </w:rPr>
+              <w:t>Alan Diek da Silva Guimaraes</w:t>
             </w:r>
           </w:p>
         </w:tc>
@@ -894,15 +709,121 @@
             <w:pPr>
               <w:spacing w:line="276" w:lineRule="auto"/>
               <w:ind w:right="118"/>
-              <w:rPr>
-                <w:b/>
-              </w:rPr>
-            </w:pPr>
-            <w:r>
-              <w:rPr>
-                <w:b/>
-              </w:rPr>
-              <w:t>2. A partir das premissas:</w:t>
+              <w:jc w:val="center"/>
+              <w:rPr>
+                <w:b/>
+              </w:rPr>
+            </w:pPr>
+            <w:r>
+              <w:rPr>
+                <w:b/>
+                <w:szCs w:val="16"/>
+              </w:rPr>
+              <w:t>Regras</w:t>
+            </w:r>
+            <w:r>
+              <w:rPr>
+                <w:b/>
+                <w:szCs w:val="16"/>
+              </w:rPr>
+              <w:t xml:space="preserve"> </w:t>
+            </w:r>
+            <w:r>
+              <w:rPr>
+                <w:b/>
+                <w:szCs w:val="16"/>
+              </w:rPr>
+              <w:t>de</w:t>
+            </w:r>
+            <w:r>
+              <w:rPr>
+                <w:b/>
+                <w:szCs w:val="16"/>
+              </w:rPr>
+              <w:t xml:space="preserve"> </w:t>
+            </w:r>
+            <w:r>
+              <w:rPr>
+                <w:b/>
+                <w:szCs w:val="16"/>
+              </w:rPr>
+              <w:t>Inferência</w:t>
+            </w:r>
+            <w:r>
+              <w:rPr>
+                <w:b/>
+                <w:szCs w:val="16"/>
+              </w:rPr>
+              <w:t xml:space="preserve"> </w:t>
+            </w:r>
+            <w:r>
+              <w:rPr>
+                <w:b/>
+                <w:szCs w:val="16"/>
+              </w:rPr>
+              <w:t>e</w:t>
+            </w:r>
+            <w:r>
+              <w:rPr>
+                <w:b/>
+                <w:szCs w:val="16"/>
+              </w:rPr>
+              <w:t xml:space="preserve"> </w:t>
+            </w:r>
+            <w:r>
+              <w:rPr>
+                <w:b/>
+                <w:szCs w:val="16"/>
+              </w:rPr>
+              <w:t>Equivalências</w:t>
+            </w:r>
+          </w:p>
+        </w:tc>
+      </w:tr>
+    </w:tbl>
+    <w:p/>
+    <w:tbl>
+      <w:tblPr>
+        <w:tblStyle w:val="a0"/>
+        <w:tblW w:w="10196" w:type="dxa"/>
+        <w:tblInd w:w="284" w:type="dxa"/>
+        <w:tblBorders>
+          <w:top w:val="single" w:sz="8" w:space="0" w:color="000000"/>
+          <w:left w:val="single" w:sz="8" w:space="0" w:color="000000"/>
+          <w:bottom w:val="single" w:sz="8" w:space="0" w:color="000000"/>
+          <w:right w:val="single" w:sz="8" w:space="0" w:color="000000"/>
+          <w:insideH w:val="single" w:sz="8" w:space="0" w:color="000000"/>
+          <w:insideV w:val="single" w:sz="8" w:space="0" w:color="000000"/>
+        </w:tblBorders>
+        <w:tblLayout w:type="fixed"/>
+        <w:tblLook w:val="0400" w:firstRow="0" w:lastRow="0" w:firstColumn="0" w:lastColumn="0" w:noHBand="0" w:noVBand="1"/>
+      </w:tblPr>
+      <w:tblGrid>
+        <w:gridCol w:w="10196"/>
+      </w:tblGrid>
+      <w:tr>
+        <w:trPr>
+          <w:trHeight w:val="121"/>
+        </w:trPr>
+        <w:tc>
+          <w:tcPr>
+            <w:tcW w:w="10196" w:type="dxa"/>
+            <w:shd w:val="clear" w:color="auto" w:fill="DEEBF6"/>
+          </w:tcPr>
+          <w:p>
+            <w:pPr>
+              <w:spacing w:line="276" w:lineRule="auto"/>
+              <w:ind w:right="118"/>
+              <w:rPr>
+                <w:b/>
+              </w:rPr>
+            </w:pPr>
+            <w:r>
+              <w:rPr>
+                <w:b/>
+                <w:szCs w:val="16"/>
+              </w:rPr>
+              <w:t>1. A partir das premissas:</w:t>
             </w:r>
           </w:p>
         </w:tc>
@@ -917,6 +838,267 @@
           </w:tcPr>
           <w:p>
             <w:pPr>
+              <w:widowControl w:val="0"/>
+              <w:pBdr>
+                <w:top w:val="nil"/>
+                <w:left w:val="nil"/>
+                <w:bottom w:val="nil"/>
+                <w:right w:val="nil"/>
+                <w:between w:val="nil"/>
+              </w:pBdr>
+              <w:ind w:left="9"/>
+              <w:rPr>
+                <w:sz w:val="22"/>
+                <w:szCs w:val="22"/>
+              </w:rPr>
+            </w:pPr>
+            <w:r>
+              <w:rPr>
+                <w:sz w:val="22"/>
+                <w:szCs w:val="22"/>
+              </w:rPr>
+              <w:t>P1: Se João estuda, então Maria estuda.</w:t>
+            </w:r>
+          </w:p>
+          <w:p>
+            <w:pPr>
+              <w:widowControl w:val="0"/>
+              <w:pBdr>
+                <w:top w:val="nil"/>
+                <w:left w:val="nil"/>
+                <w:bottom w:val="nil"/>
+                <w:right w:val="nil"/>
+                <w:between w:val="nil"/>
+              </w:pBdr>
+              <w:ind w:left="9"/>
+              <w:rPr>
+                <w:sz w:val="22"/>
+                <w:szCs w:val="22"/>
+              </w:rPr>
+            </w:pPr>
+            <w:r>
+              <w:rPr>
+                <w:sz w:val="22"/>
+                <w:szCs w:val="22"/>
+              </w:rPr>
+              <w:t>P2: João estuda.</w:t>
+            </w:r>
+          </w:p>
+          <w:p>
+            <w:pPr>
+              <w:widowControl w:val="0"/>
+              <w:pBdr>
+                <w:top w:val="nil"/>
+                <w:left w:val="nil"/>
+                <w:bottom w:val="nil"/>
+                <w:right w:val="nil"/>
+                <w:between w:val="nil"/>
+              </w:pBdr>
+              <w:ind w:left="9"/>
+              <w:rPr>
+                <w:sz w:val="22"/>
+                <w:szCs w:val="22"/>
+              </w:rPr>
+            </w:pPr>
+            <w:r>
+              <w:rPr>
+                <w:sz w:val="22"/>
+                <w:szCs w:val="22"/>
+              </w:rPr>
+              <w:t>Qual conclusão podemos chegar e como chamamos essa regra de inferência?</w:t>
+            </w:r>
+          </w:p>
+          <w:p>
+            <w:pPr>
+              <w:widowControl w:val="0"/>
+              <w:pBdr>
+                <w:top w:val="nil"/>
+                <w:left w:val="nil"/>
+                <w:bottom w:val="nil"/>
+                <w:right w:val="nil"/>
+                <w:between w:val="nil"/>
+              </w:pBdr>
+              <w:ind w:left="9"/>
+              <w:rPr>
+                <w:sz w:val="22"/>
+                <w:szCs w:val="22"/>
+              </w:rPr>
+            </w:pPr>
+          </w:p>
+          <w:p>
+            <w:pPr>
+              <w:widowControl w:val="0"/>
+              <w:pBdr>
+                <w:top w:val="nil"/>
+                <w:left w:val="nil"/>
+                <w:bottom w:val="nil"/>
+                <w:right w:val="nil"/>
+                <w:between w:val="nil"/>
+              </w:pBdr>
+              <w:ind w:left="9"/>
+              <w:rPr>
+                <w:b/>
+                <w:bCs/>
+                <w:color w:val="EE0000"/>
+                <w:sz w:val="24"/>
+                <w:szCs w:val="24"/>
+              </w:rPr>
+            </w:pPr>
+            <w:r>
+              <w:rPr>
+                <w:b/>
+                <w:bCs/>
+                <w:color w:val="EE0000"/>
+                <w:sz w:val="24"/>
+                <w:szCs w:val="24"/>
+              </w:rPr>
+              <w:t xml:space="preserve">R: Modus </w:t>
+            </w:r>
+            <w:proofErr w:type="spellStart"/>
+            <w:r>
+              <w:rPr>
+                <w:b/>
+                <w:bCs/>
+                <w:color w:val="EE0000"/>
+                <w:sz w:val="24"/>
+                <w:szCs w:val="24"/>
+              </w:rPr>
+              <w:t>Ponens</w:t>
+            </w:r>
+            <w:proofErr w:type="spellEnd"/>
+          </w:p>
+          <w:p>
+            <w:pPr>
+              <w:widowControl w:val="0"/>
+              <w:pBdr>
+                <w:top w:val="nil"/>
+                <w:left w:val="nil"/>
+                <w:bottom w:val="nil"/>
+                <w:right w:val="nil"/>
+                <w:between w:val="nil"/>
+              </w:pBdr>
+              <w:ind w:left="9"/>
+              <w:rPr>
+                <w:b/>
+                <w:bCs/>
+                <w:color w:val="EE0000"/>
+                <w:sz w:val="24"/>
+                <w:szCs w:val="24"/>
+              </w:rPr>
+            </w:pPr>
+            <w:r>
+              <w:rPr>
+                <w:b/>
+                <w:bCs/>
+                <w:color w:val="EE0000"/>
+                <w:sz w:val="24"/>
+                <w:szCs w:val="24"/>
+              </w:rPr>
+              <w:t xml:space="preserve">→ J→M </w:t>
+            </w:r>
+          </w:p>
+          <w:p>
+            <w:pPr>
+              <w:widowControl w:val="0"/>
+              <w:pBdr>
+                <w:top w:val="nil"/>
+                <w:left w:val="nil"/>
+                <w:bottom w:val="nil"/>
+                <w:right w:val="nil"/>
+                <w:between w:val="nil"/>
+              </w:pBdr>
+              <w:ind w:left="9"/>
+              <w:rPr>
+                <w:b/>
+                <w:bCs/>
+                <w:color w:val="EE0000"/>
+                <w:sz w:val="24"/>
+                <w:szCs w:val="24"/>
+              </w:rPr>
+            </w:pPr>
+            <w:r>
+              <w:rPr>
+                <w:b/>
+                <w:bCs/>
+                <w:color w:val="EE0000"/>
+                <w:sz w:val="24"/>
+                <w:szCs w:val="24"/>
+              </w:rPr>
+              <w:t xml:space="preserve">→ J </w:t>
+            </w:r>
+          </w:p>
+          <w:p>
+            <w:r>
+              <w:rPr>
+                <w:b/>
+                <w:bCs/>
+                <w:color w:val="EE0000"/>
+                <w:sz w:val="24"/>
+                <w:szCs w:val="24"/>
+              </w:rPr>
+              <w:t>→ M</w:t>
+            </w:r>
+          </w:p>
+        </w:tc>
+      </w:tr>
+    </w:tbl>
+    <w:p/>
+    <w:p/>
+    <w:tbl>
+      <w:tblPr>
+        <w:tblStyle w:val="a0"/>
+        <w:tblW w:w="10196" w:type="dxa"/>
+        <w:tblInd w:w="284" w:type="dxa"/>
+        <w:tblBorders>
+          <w:top w:val="single" w:sz="8" w:space="0" w:color="000000"/>
+          <w:left w:val="single" w:sz="8" w:space="0" w:color="000000"/>
+          <w:bottom w:val="single" w:sz="8" w:space="0" w:color="000000"/>
+          <w:right w:val="single" w:sz="8" w:space="0" w:color="000000"/>
+          <w:insideH w:val="single" w:sz="8" w:space="0" w:color="000000"/>
+          <w:insideV w:val="single" w:sz="8" w:space="0" w:color="000000"/>
+        </w:tblBorders>
+        <w:tblLayout w:type="fixed"/>
+        <w:tblLook w:val="0400" w:firstRow="0" w:lastRow="0" w:firstColumn="0" w:lastColumn="0" w:noHBand="0" w:noVBand="1"/>
+      </w:tblPr>
+      <w:tblGrid>
+        <w:gridCol w:w="10196"/>
+      </w:tblGrid>
+      <w:tr>
+        <w:trPr>
+          <w:trHeight w:val="121"/>
+        </w:trPr>
+        <w:tc>
+          <w:tcPr>
+            <w:tcW w:w="10196" w:type="dxa"/>
+            <w:shd w:val="clear" w:color="auto" w:fill="DEEBF6"/>
+          </w:tcPr>
+          <w:p>
+            <w:pPr>
+              <w:spacing w:line="276" w:lineRule="auto"/>
+              <w:ind w:right="118"/>
+              <w:rPr>
+                <w:b/>
+              </w:rPr>
+            </w:pPr>
+            <w:r>
+              <w:rPr>
+                <w:b/>
+              </w:rPr>
+              <w:t>2. A partir das premissas:</w:t>
+            </w:r>
+          </w:p>
+        </w:tc>
+      </w:tr>
+      <w:tr>
+        <w:trPr>
+          <w:trHeight w:val="1709"/>
+        </w:trPr>
+        <w:tc>
+          <w:tcPr>
+            <w:tcW w:w="10196" w:type="dxa"/>
+          </w:tcPr>
+          <w:p>
+            <w:pPr>
               <w:spacing w:line="276" w:lineRule="auto"/>
               <w:ind w:right="118"/>
               <w:rPr>
@@ -986,8 +1168,20 @@
                 <w:sz w:val="24"/>
                 <w:szCs w:val="24"/>
               </w:rPr>
-              <w:t>R: Modus Tollens</w:t>
-            </w:r>
+              <w:t xml:space="preserve">R: Modus </w:t>
+            </w:r>
+            <w:proofErr w:type="spellStart"/>
+            <w:r>
+              <w:rPr>
+                <w:b/>
+                <w:bCs/>
+                <w:color w:val="EE0000"/>
+                <w:sz w:val="24"/>
+                <w:szCs w:val="24"/>
+              </w:rPr>
+              <w:t>Tollens</w:t>
+            </w:r>
+            <w:proofErr w:type="spellEnd"/>
           </w:p>
           <w:p>
             <w:pPr>
@@ -1170,15 +1364,60 @@
                 <w:szCs w:val="24"/>
               </w:rPr>
             </w:pPr>
-            <w:r>
-              <w:rPr>
-                <w:b/>
-                <w:bCs/>
-                <w:color w:val="EE0000"/>
-                <w:sz w:val="24"/>
-                <w:szCs w:val="24"/>
-              </w:rPr>
-              <w:t>p→q  ≡  ¬p</w:t>
+            <w:proofErr w:type="spellStart"/>
+            <w:r>
+              <w:rPr>
+                <w:b/>
+                <w:bCs/>
+                <w:color w:val="EE0000"/>
+                <w:sz w:val="24"/>
+                <w:szCs w:val="24"/>
+              </w:rPr>
+              <w:t>p→</w:t>
+            </w:r>
+            <w:proofErr w:type="gramStart"/>
+            <w:r>
+              <w:rPr>
+                <w:b/>
+                <w:bCs/>
+                <w:color w:val="EE0000"/>
+                <w:sz w:val="24"/>
+                <w:szCs w:val="24"/>
+              </w:rPr>
+              <w:t>q</w:t>
+            </w:r>
+            <w:proofErr w:type="spellEnd"/>
+            <w:r>
+              <w:rPr>
+                <w:b/>
+                <w:bCs/>
+                <w:color w:val="EE0000"/>
+                <w:sz w:val="24"/>
+                <w:szCs w:val="24"/>
+              </w:rPr>
+              <w:t>  ≡</w:t>
+            </w:r>
+            <w:proofErr w:type="gramEnd"/>
+            <w:r>
+              <w:rPr>
+                <w:b/>
+                <w:bCs/>
+                <w:color w:val="EE0000"/>
+                <w:sz w:val="24"/>
+                <w:szCs w:val="24"/>
+              </w:rPr>
+              <w:t>  ¬</w:t>
+            </w:r>
+            <w:proofErr w:type="spellStart"/>
+            <w:r>
+              <w:rPr>
+                <w:b/>
+                <w:bCs/>
+                <w:color w:val="EE0000"/>
+                <w:sz w:val="24"/>
+                <w:szCs w:val="24"/>
+              </w:rPr>
+              <w:t>p</w:t>
             </w:r>
             <w:r>
               <w:rPr>
@@ -1201,6 +1440,7 @@
               </w:rPr>
               <w:t>q</w:t>
             </w:r>
+            <w:proofErr w:type="spellEnd"/>
             <w:r>
               <w:rPr>
                 <w:color w:val="EE0000"/>
@@ -1228,7 +1468,18 @@
                 <w:sz w:val="24"/>
                 <w:szCs w:val="24"/>
               </w:rPr>
-              <w:t>¬q→¬p≡¬(¬q)</w:t>
+              <w:t>¬q→¬p≡¬(¬</w:t>
+            </w:r>
+            <w:proofErr w:type="gramStart"/>
+            <w:r>
+              <w:rPr>
+                <w:b/>
+                <w:bCs/>
+                <w:color w:val="EE0000"/>
+                <w:sz w:val="24"/>
+                <w:szCs w:val="24"/>
+              </w:rPr>
+              <w:t>q)</w:t>
             </w:r>
             <w:r>
               <w:rPr>
@@ -1241,6 +1492,7 @@
               </w:rPr>
               <w:t>∨</w:t>
             </w:r>
+            <w:proofErr w:type="gramEnd"/>
             <w:r>
               <w:rPr>
                 <w:b/>
@@ -1320,7 +1572,18 @@
                 <w:sz w:val="24"/>
                 <w:szCs w:val="24"/>
               </w:rPr>
-              <w:t>¬p≡¬p</w:t>
+              <w:t>¬p≡¬</w:t>
+            </w:r>
+            <w:proofErr w:type="spellStart"/>
+            <w:r>
+              <w:rPr>
+                <w:b/>
+                <w:bCs/>
+                <w:color w:val="EE0000"/>
+                <w:sz w:val="24"/>
+                <w:szCs w:val="24"/>
+              </w:rPr>
+              <w:t>p</w:t>
             </w:r>
             <w:r>
               <w:rPr>
@@ -1341,7 +1604,18 @@
                 <w:sz w:val="24"/>
                 <w:szCs w:val="24"/>
               </w:rPr>
-              <w:t>q.</w:t>
+              <w:t>q</w:t>
+            </w:r>
+            <w:proofErr w:type="spellEnd"/>
+            <w:r>
+              <w:rPr>
+                <w:b/>
+                <w:bCs/>
+                <w:color w:val="EE0000"/>
+                <w:sz w:val="24"/>
+                <w:szCs w:val="24"/>
+              </w:rPr>
+              <w:t>.</w:t>
             </w:r>
             <w:r>
               <w:rPr>
@@ -1404,7 +1678,15 @@
               <w:ind w:right="118"/>
             </w:pPr>
             <w:r>
-              <w:t xml:space="preserve">4. Mostre que de P1: ¬(p </w:t>
+              <w:t xml:space="preserve">4. Mostre que de P1: </w:t>
+            </w:r>
+            <w:proofErr w:type="gramStart"/>
+            <w:r>
+              <w:t>¬(</w:t>
+            </w:r>
+            <w:proofErr w:type="gramEnd"/>
+            <w:r>
+              <w:t xml:space="preserve">p </w:t>
             </w:r>
             <w:r>
               <w:rPr>
@@ -1422,7 +1704,15 @@
               <w:t>∨</w:t>
             </w:r>
             <w:r>
-              <w:t xml:space="preserve"> ¬q. (Lei de De Morgan).</w:t>
+              <w:t xml:space="preserve"> ¬q. (Lei de </w:t>
+            </w:r>
+            <w:proofErr w:type="spellStart"/>
+            <w:r>
+              <w:t>De</w:t>
+            </w:r>
+            <w:proofErr w:type="spellEnd"/>
+            <w:r>
+              <w:t xml:space="preserve"> Morgan).</w:t>
             </w:r>
           </w:p>
         </w:tc>
@@ -1492,7 +1782,18 @@
                 <w:sz w:val="24"/>
                 <w:szCs w:val="24"/>
               </w:rPr>
-              <w:t>¬q a partir de ¬(p</w:t>
+              <w:t>¬q a partir de ¬(</w:t>
+            </w:r>
+            <w:proofErr w:type="spellStart"/>
+            <w:r>
+              <w:rPr>
+                <w:b/>
+                <w:bCs/>
+                <w:color w:val="EE0000"/>
+                <w:sz w:val="24"/>
+                <w:szCs w:val="24"/>
+              </w:rPr>
+              <w:t>p</w:t>
             </w:r>
             <w:r>
               <w:rPr>
@@ -1513,7 +1814,18 @@
                 <w:sz w:val="24"/>
                 <w:szCs w:val="24"/>
               </w:rPr>
-              <w:t>q)</w:t>
+              <w:t>q</w:t>
+            </w:r>
+            <w:proofErr w:type="spellEnd"/>
+            <w:r>
+              <w:rPr>
+                <w:b/>
+                <w:bCs/>
+                <w:color w:val="EE0000"/>
+                <w:sz w:val="24"/>
+                <w:szCs w:val="24"/>
+              </w:rPr>
+              <w:t>)</w:t>
             </w:r>
             <w:r>
               <w:rPr>
@@ -1637,7 +1949,18 @@
                 <w:sz w:val="24"/>
                 <w:szCs w:val="24"/>
               </w:rPr>
-              <w:t>(p</w:t>
+              <w:t>(</w:t>
+            </w:r>
+            <w:proofErr w:type="spellStart"/>
+            <w:r>
+              <w:rPr>
+                <w:b/>
+                <w:bCs/>
+                <w:color w:val="EE0000"/>
+                <w:sz w:val="24"/>
+                <w:szCs w:val="24"/>
+              </w:rPr>
+              <w:t>p</w:t>
             </w:r>
             <w:r>
               <w:rPr>
@@ -1650,15 +1973,49 @@
               </w:rPr>
               <w:t>∨</w:t>
             </w:r>
-            <w:r>
-              <w:rPr>
-                <w:b/>
-                <w:bCs/>
-                <w:color w:val="EE0000"/>
-                <w:sz w:val="24"/>
-                <w:szCs w:val="24"/>
-              </w:rPr>
-              <w:t>q)→(q</w:t>
+            <w:proofErr w:type="gramStart"/>
+            <w:r>
+              <w:rPr>
+                <w:b/>
+                <w:bCs/>
+                <w:color w:val="EE0000"/>
+                <w:sz w:val="24"/>
+                <w:szCs w:val="24"/>
+              </w:rPr>
+              <w:t>q</w:t>
+            </w:r>
+            <w:proofErr w:type="spellEnd"/>
+            <w:r>
+              <w:rPr>
+                <w:b/>
+                <w:bCs/>
+                <w:color w:val="EE0000"/>
+                <w:sz w:val="24"/>
+                <w:szCs w:val="24"/>
+              </w:rPr>
+              <w:t>)→</w:t>
+            </w:r>
+            <w:proofErr w:type="gramEnd"/>
+            <w:r>
+              <w:rPr>
+                <w:b/>
+                <w:bCs/>
+                <w:color w:val="EE0000"/>
+                <w:sz w:val="24"/>
+                <w:szCs w:val="24"/>
+              </w:rPr>
+              <w:t>(</w:t>
+            </w:r>
+            <w:proofErr w:type="spellStart"/>
+            <w:r>
+              <w:rPr>
+                <w:b/>
+                <w:bCs/>
+                <w:color w:val="EE0000"/>
+                <w:sz w:val="24"/>
+                <w:szCs w:val="24"/>
+              </w:rPr>
+              <w:t>q</w:t>
             </w:r>
             <w:r>
               <w:rPr>
@@ -1679,7 +2036,40 @@
                 <w:sz w:val="24"/>
                 <w:szCs w:val="24"/>
               </w:rPr>
-              <w:t>p) (→-intro, descarregando 1)  </w:t>
+              <w:t>p</w:t>
+            </w:r>
+            <w:proofErr w:type="spellEnd"/>
+            <w:r>
+              <w:rPr>
+                <w:b/>
+                <w:bCs/>
+                <w:color w:val="EE0000"/>
+                <w:sz w:val="24"/>
+                <w:szCs w:val="24"/>
+              </w:rPr>
+              <w:t>) (→-</w:t>
+            </w:r>
+            <w:proofErr w:type="spellStart"/>
+            <w:r>
+              <w:rPr>
+                <w:b/>
+                <w:bCs/>
+                <w:color w:val="EE0000"/>
+                <w:sz w:val="24"/>
+                <w:szCs w:val="24"/>
+              </w:rPr>
+              <w:t>intro</w:t>
+            </w:r>
+            <w:proofErr w:type="spellEnd"/>
+            <w:r>
+              <w:rPr>
+                <w:b/>
+                <w:bCs/>
+                <w:color w:val="EE0000"/>
+                <w:sz w:val="24"/>
+                <w:szCs w:val="24"/>
+              </w:rPr>
+              <w:t>, descarregando 1)  </w:t>
             </w:r>
           </w:p>
         </w:tc>
@@ -1782,7 +2172,6 @@
               <w:ind w:right="118"/>
             </w:pPr>
             <w:r>
-              <w:lastRenderedPageBreak/>
               <w:t>6</w:t>
             </w:r>
             <w:r>
@@ -2089,7 +2478,29 @@
                 <w:szCs w:val="24"/>
                 <w:lang w:val="en-US"/>
               </w:rPr>
-              <w:t>Samuel says: Vincent is a knave and I am a knave.</w:t>
+              <w:t xml:space="preserve">Samuel says: Vincent is a </w:t>
+            </w:r>
+            <w:proofErr w:type="gramStart"/>
+            <w:r>
+              <w:rPr>
+                <w:rFonts w:eastAsia="Times New Roman"/>
+                <w:color w:val="000000"/>
+                <w:sz w:val="24"/>
+                <w:szCs w:val="24"/>
+                <w:lang w:val="en-US"/>
+              </w:rPr>
+              <w:t>knave</w:t>
+            </w:r>
+            <w:proofErr w:type="gramEnd"/>
+            <w:r>
+              <w:rPr>
+                <w:rFonts w:eastAsia="Times New Roman"/>
+                <w:color w:val="000000"/>
+                <w:sz w:val="24"/>
+                <w:szCs w:val="24"/>
+                <w:lang w:val="en-US"/>
+              </w:rPr>
+              <w:t xml:space="preserve"> and I am a knave.</w:t>
             </w:r>
           </w:p>
         </w:tc>
@@ -2283,7 +2694,23 @@
                 <w:bCs/>
                 <w:lang w:val="en-US"/>
               </w:rPr>
-              <w:t>Unis says: Trevor is a knave or I am a knave.</w:t>
+              <w:t xml:space="preserve">Unis says: Trevor is a </w:t>
+            </w:r>
+            <w:proofErr w:type="gramStart"/>
+            <w:r>
+              <w:rPr>
+                <w:bCs/>
+                <w:lang w:val="en-US"/>
+              </w:rPr>
+              <w:t>knave</w:t>
+            </w:r>
+            <w:proofErr w:type="gramEnd"/>
+            <w:r>
+              <w:rPr>
+                <w:bCs/>
+                <w:lang w:val="en-US"/>
+              </w:rPr>
+              <w:t xml:space="preserve"> or I am a knave.</w:t>
             </w:r>
           </w:p>
         </w:tc>
@@ -2763,6 +3190,7 @@
                 <w:sz w:val="24"/>
                 <w:szCs w:val="24"/>
               </w:rPr>
+              <w:lastRenderedPageBreak/>
               <w:t>R:</w:t>
             </w:r>
           </w:p>
@@ -2786,7 +3214,51 @@
                 <w:sz w:val="24"/>
                 <w:szCs w:val="24"/>
               </w:rPr>
-              <w:t>Justin — vilão N; Xan — cavaleiro K; Frank — vilão N; Denise — cavaleiro K; Arthur — vilão N; Kirstin — cavaleiro K </w:t>
+              <w:t xml:space="preserve">Justin — vilão N; </w:t>
+            </w:r>
+            <w:proofErr w:type="spellStart"/>
+            <w:r>
+              <w:rPr>
+                <w:b/>
+                <w:bCs/>
+                <w:color w:val="EE0000"/>
+                <w:sz w:val="24"/>
+                <w:szCs w:val="24"/>
+              </w:rPr>
+              <w:t>Xan</w:t>
+            </w:r>
+            <w:proofErr w:type="spellEnd"/>
+            <w:r>
+              <w:rPr>
+                <w:b/>
+                <w:bCs/>
+                <w:color w:val="EE0000"/>
+                <w:sz w:val="24"/>
+                <w:szCs w:val="24"/>
+              </w:rPr>
+              <w:t xml:space="preserve"> — cavaleiro K; Frank — vilão N; Denise — cavaleiro K; Arthur — vilão N; </w:t>
+            </w:r>
+            <w:proofErr w:type="spellStart"/>
+            <w:r>
+              <w:rPr>
+                <w:b/>
+                <w:bCs/>
+                <w:color w:val="EE0000"/>
+                <w:sz w:val="24"/>
+                <w:szCs w:val="24"/>
+              </w:rPr>
+              <w:t>Kirstin</w:t>
+            </w:r>
+            <w:proofErr w:type="spellEnd"/>
+            <w:r>
+              <w:rPr>
+                <w:b/>
+                <w:bCs/>
+                <w:color w:val="EE0000"/>
+                <w:sz w:val="24"/>
+                <w:szCs w:val="24"/>
+              </w:rPr>
+              <w:t xml:space="preserve"> — cavaleiro K </w:t>
             </w:r>
           </w:p>
         </w:tc>
@@ -2869,7 +3341,6 @@
               <w:rPr>
                 <w:lang w:val="en-US"/>
               </w:rPr>
-              <w:lastRenderedPageBreak/>
               <w:t>E)</w:t>
             </w:r>
             <w:r>
@@ -2996,7 +3467,23 @@
                 <w:bCs/>
                 <w:lang w:val="en-US"/>
               </w:rPr>
-              <w:t>Wallace says: Lisa is a knight and I am a knave.</w:t>
+              <w:t xml:space="preserve">Wallace says: Lisa is a </w:t>
+            </w:r>
+            <w:proofErr w:type="gramStart"/>
+            <w:r>
+              <w:rPr>
+                <w:bCs/>
+                <w:lang w:val="en-US"/>
+              </w:rPr>
+              <w:t>knight</w:t>
+            </w:r>
+            <w:proofErr w:type="gramEnd"/>
+            <w:r>
+              <w:rPr>
+                <w:bCs/>
+                <w:lang w:val="en-US"/>
+              </w:rPr>
+              <w:t xml:space="preserve"> and I am a knave.</w:t>
             </w:r>
           </w:p>
         </w:tc>
@@ -3019,17 +3506,15 @@
                 <w:color w:val="EE0000"/>
                 <w:sz w:val="24"/>
                 <w:szCs w:val="24"/>
-                <w:lang w:val="en-US"/>
-              </w:rPr>
-            </w:pPr>
-            <w:r>
-              <w:rPr>
-                <w:b/>
-                <w:bCs/>
-                <w:color w:val="EE0000"/>
-                <w:sz w:val="24"/>
-                <w:szCs w:val="24"/>
-                <w:lang w:val="en-US"/>
+              </w:rPr>
+            </w:pPr>
+            <w:r>
+              <w:rPr>
+                <w:b/>
+                <w:bCs/>
+                <w:color w:val="EE0000"/>
+                <w:sz w:val="24"/>
+                <w:szCs w:val="24"/>
               </w:rPr>
               <w:t>R:</w:t>
             </w:r>
@@ -3054,7 +3539,73 @@
                 <w:sz w:val="24"/>
                 <w:szCs w:val="24"/>
               </w:rPr>
-              <w:t>Owen — vilão  N; Wallace — vilão  N; Quinn — cavaleiro K; Pat — cavaleiro K; Lisa — vilão  N; Kevin — vilão N. </w:t>
+              <w:t xml:space="preserve">Owen — </w:t>
+            </w:r>
+            <w:proofErr w:type="gramStart"/>
+            <w:r>
+              <w:rPr>
+                <w:b/>
+                <w:bCs/>
+                <w:color w:val="EE0000"/>
+                <w:sz w:val="24"/>
+                <w:szCs w:val="24"/>
+              </w:rPr>
+              <w:t>vilão  N</w:t>
+            </w:r>
+            <w:proofErr w:type="gramEnd"/>
+            <w:r>
+              <w:rPr>
+                <w:b/>
+                <w:bCs/>
+                <w:color w:val="EE0000"/>
+                <w:sz w:val="24"/>
+                <w:szCs w:val="24"/>
+              </w:rPr>
+              <w:t xml:space="preserve">; Wallace — </w:t>
+            </w:r>
+            <w:proofErr w:type="gramStart"/>
+            <w:r>
+              <w:rPr>
+                <w:b/>
+                <w:bCs/>
+                <w:color w:val="EE0000"/>
+                <w:sz w:val="24"/>
+                <w:szCs w:val="24"/>
+              </w:rPr>
+              <w:t>vilão  N</w:t>
+            </w:r>
+            <w:proofErr w:type="gramEnd"/>
+            <w:r>
+              <w:rPr>
+                <w:b/>
+                <w:bCs/>
+                <w:color w:val="EE0000"/>
+                <w:sz w:val="24"/>
+                <w:szCs w:val="24"/>
+              </w:rPr>
+              <w:t xml:space="preserve">; Quinn — cavaleiro K; Pat — cavaleiro K; Lisa — </w:t>
+            </w:r>
+            <w:proofErr w:type="gramStart"/>
+            <w:r>
+              <w:rPr>
+                <w:b/>
+                <w:bCs/>
+                <w:color w:val="EE0000"/>
+                <w:sz w:val="24"/>
+                <w:szCs w:val="24"/>
+              </w:rPr>
+              <w:t>vilão  N</w:t>
+            </w:r>
+            <w:proofErr w:type="gramEnd"/>
+            <w:r>
+              <w:rPr>
+                <w:b/>
+                <w:bCs/>
+                <w:color w:val="EE0000"/>
+                <w:sz w:val="24"/>
+                <w:szCs w:val="24"/>
+              </w:rPr>
+              <w:t>; Kevin — vilão N. </w:t>
             </w:r>
           </w:p>
         </w:tc>
@@ -5388,14 +5939,6 @@
 </file>
 
 <file path=customXml/item1.xml><?xml version="1.0" encoding="utf-8"?>
-<p:properties xmlns:p="http://schemas.microsoft.com/office/2006/metadata/properties" xmlns:xsi="http://www.w3.org/2001/XMLSchema-instance" xmlns:pc="http://schemas.microsoft.com/office/infopath/2007/PartnerControls">
-  <documentManagement>
-    <_activity xmlns="fd8f4a4f-6408-4960-af95-3f98ea0cecb5" xsi:nil="true"/>
-  </documentManagement>
-</p:properties>
-</file>
-
-<file path=customXml/item2.xml><?xml version="1.0" encoding="utf-8"?>
 <ct:contentTypeSchema xmlns:ct="http://schemas.microsoft.com/office/2006/metadata/contentType" xmlns:ma="http://schemas.microsoft.com/office/2006/metadata/properties/metaAttributes" ct:_="" ma:_="" ma:contentTypeName="Documento" ma:contentTypeID="0x010100AB291720EDFD29418AFAFCE491AC63F3" ma:contentTypeVersion="12" ma:contentTypeDescription="Crie um novo documento." ma:contentTypeScope="" ma:versionID="9c460b29d1730ff3cc01568baad01634">
   <xsd:schema xmlns:xsd="http://www.w3.org/2001/XMLSchema" xmlns:xs="http://www.w3.org/2001/XMLSchema" xmlns:p="http://schemas.microsoft.com/office/2006/metadata/properties" xmlns:ns3="fd8f4a4f-6408-4960-af95-3f98ea0cecb5" targetNamespace="http://schemas.microsoft.com/office/2006/metadata/properties" ma:root="true" ma:fieldsID="926e53f316900a2e046651f261ad9139" ns3:_="">
     <xsd:import namespace="fd8f4a4f-6408-4960-af95-3f98ea0cecb5"/>
@@ -5589,6 +6132,14 @@
 </ct:contentTypeSchema>
 </file>
 
+<file path=customXml/item2.xml><?xml version="1.0" encoding="utf-8"?>
+<p:properties xmlns:p="http://schemas.microsoft.com/office/2006/metadata/properties" xmlns:xsi="http://www.w3.org/2001/XMLSchema-instance" xmlns:pc="http://schemas.microsoft.com/office/infopath/2007/PartnerControls">
+  <documentManagement>
+    <_activity xmlns="fd8f4a4f-6408-4960-af95-3f98ea0cecb5" xsi:nil="true"/>
+  </documentManagement>
+</p:properties>
+</file>
+
 <file path=customXml/item3.xml><?xml version="1.0" encoding="utf-8"?>
 <?mso-contentType ?>
 <FormTemplates xmlns="http://schemas.microsoft.com/sharepoint/v3/contenttype/forms">
@@ -5599,16 +6150,6 @@
 </file>
 
 <file path=customXml/itemProps1.xml><?xml version="1.0" encoding="utf-8"?>
-<ds:datastoreItem xmlns:ds="http://schemas.openxmlformats.org/officeDocument/2006/customXml" ds:itemID="{A33E2534-233C-49EF-B756-FBE5BBBBDBC1}">
-  <ds:schemaRefs>
-    <ds:schemaRef ds:uri="http://schemas.microsoft.com/office/2006/metadata/properties"/>
-    <ds:schemaRef ds:uri="http://schemas.microsoft.com/office/infopath/2007/PartnerControls"/>
-    <ds:schemaRef ds:uri="fd8f4a4f-6408-4960-af95-3f98ea0cecb5"/>
-  </ds:schemaRefs>
-</ds:datastoreItem>
-</file>
-
-<file path=customXml/itemProps2.xml><?xml version="1.0" encoding="utf-8"?>
 <ds:datastoreItem xmlns:ds="http://schemas.openxmlformats.org/officeDocument/2006/customXml" ds:itemID="{A82CA497-2B41-46B9-B397-B4EC3583F41D}">
   <ds:schemaRefs>
     <ds:schemaRef ds:uri="http://schemas.microsoft.com/office/2006/metadata/contentType"/>
@@ -5626,6 +6167,16 @@
 </ds:datastoreItem>
 </file>
 
+<file path=customXml/itemProps2.xml><?xml version="1.0" encoding="utf-8"?>
+<ds:datastoreItem xmlns:ds="http://schemas.openxmlformats.org/officeDocument/2006/customXml" ds:itemID="{A33E2534-233C-49EF-B756-FBE5BBBBDBC1}">
+  <ds:schemaRefs>
+    <ds:schemaRef ds:uri="http://schemas.microsoft.com/office/2006/metadata/properties"/>
+    <ds:schemaRef ds:uri="http://schemas.microsoft.com/office/infopath/2007/PartnerControls"/>
+    <ds:schemaRef ds:uri="fd8f4a4f-6408-4960-af95-3f98ea0cecb5"/>
+  </ds:schemaRefs>
+</ds:datastoreItem>
+</file>
+
 <file path=customXml/itemProps3.xml><?xml version="1.0" encoding="utf-8"?>
 <ds:datastoreItem xmlns:ds="http://schemas.openxmlformats.org/officeDocument/2006/customXml" ds:itemID="{B821EFD9-F0B0-4F15-A721-B742481C3803}">
   <ds:schemaRefs>

</xml_diff>